<commit_message>
Migrating OmegaT contents to GitHub service
</commit_message>
<xml_diff>
--- a/eng/DIKO Backup & Restore Procedures.docx
+++ b/eng/DIKO Backup & Restore Procedures.docx
@@ -262,7 +262,13 @@
     </w:p>
     <w:p>
       <w:r>
-        <w:t xml:space="preserve">Copyright 2018 All rights reserved.  All concepts, ideas and materials in this document are owned by </w:t>
+        <w:t>Copyright 2018</w:t>
+      </w:r>
+      <w:r>
+        <w:t>-2019</w:t>
+      </w:r>
+      <w:r>
+        <w:t xml:space="preserve"> All rights reserved.  All concepts, ideas and materials in this document are owned by </w:t>
       </w:r>
       <w:r>
         <w:t xml:space="preserve">Speech &amp; Act Education Company </w:t>
@@ -1493,8 +1499,6 @@
       <w:r>
         <w:t xml:space="preserve">to </w:t>
       </w:r>
-      <w:bookmarkStart w:id="4" w:name="_GoBack"/>
-      <w:bookmarkEnd w:id="4"/>
       <w:r>
         <w:t xml:space="preserve">use the SQL Server Management Studio </w:t>
       </w:r>
@@ -1906,7 +1910,7 @@
       <w:pPr>
         <w:pStyle w:val="3"/>
       </w:pPr>
-      <w:bookmarkStart w:id="5" w:name="_Toc9951513"/>
+      <w:bookmarkStart w:id="4" w:name="_Toc9951513"/>
       <w:r>
         <w:t>2.1.2</w:t>
       </w:r>
@@ -1916,7 +1920,7 @@
       <w:r>
         <w:t>File System Backup</w:t>
       </w:r>
-      <w:bookmarkEnd w:id="5"/>
+      <w:bookmarkEnd w:id="4"/>
     </w:p>
     <w:p>
       <w:r>
@@ -1935,7 +1939,12 @@
         <w:t>DIKO</w:t>
       </w:r>
       <w:r>
-        <w:t xml:space="preserve"> folder on C drive should be backup either by using the Copy command or other backup software.  You may use a Windows schedule task to conduct the file system backup every night.  The backup files are recommended to store on the NAS</w:t>
+        <w:t xml:space="preserve"> folder on C drive should be backup either by using the Copy command or other backup software.  You may use a Windows schedule task to conduct the file system backup every night.  The back</w:t>
+      </w:r>
+      <w:bookmarkStart w:id="5" w:name="_GoBack"/>
+      <w:bookmarkEnd w:id="5"/>
+      <w:r>
+        <w:t>up files are recommended to store on the NAS</w:t>
       </w:r>
       <w:r>
         <w:t xml:space="preserve"> for protection.</w:t>
@@ -2469,7 +2478,13 @@
         <w:t>DIKO</w:t>
       </w:r>
       <w:r>
-        <w:t xml:space="preserve"> folder with its content and put it on C drive (or </w:t>
+        <w:t xml:space="preserve"> folder with its content and put it </w:t>
+      </w:r>
+      <w:r>
+        <w:t xml:space="preserve">back </w:t>
+      </w:r>
+      <w:r>
+        <w:t xml:space="preserve">on C drive (or </w:t>
       </w:r>
       <w:r>
         <w:t>DIKO</w:t>
@@ -6237,7 +6252,7 @@
 </file>
 
 <file path=customXml/itemProps1.xml><?xml version="1.0" encoding="utf-8"?>
-<ds:datastoreItem xmlns:ds="http://schemas.openxmlformats.org/officeDocument/2006/customXml" ds:itemID="{0914B4A7-6818-4C46-9292-F4CCDE470F7D}">
+<ds:datastoreItem xmlns:ds="http://schemas.openxmlformats.org/officeDocument/2006/customXml" ds:itemID="{12407D68-836E-417E-B41E-D16DF2C66243}">
   <ds:schemaRefs>
     <ds:schemaRef ds:uri="http://schemas.openxmlformats.org/officeDocument/2006/bibliography"/>
   </ds:schemaRefs>

</xml_diff>